<commit_message>
Realizando a modificaçao e depois excluindo modificaçao
</commit_message>
<xml_diff>
--- a/Git - Controle de Versão.docx
+++ b/Git - Controle de Versão.docx
@@ -190,14 +190,7 @@
           <w:b/>
           <w:bCs/>
         </w:rPr>
-        <w:t xml:space="preserve">git commit </w:t>
-      </w:r>
-      <w:r>
-        <w:rPr>
-          <w:b/>
-          <w:bCs/>
-        </w:rPr>
-        <w:t xml:space="preserve">-a -m “rótulo” </w:t>
+        <w:t xml:space="preserve">git commit -a -m “rótulo” </w:t>
       </w:r>
       <w:r>
         <w:rPr/>
@@ -300,11 +293,7 @@
       </w:r>
       <w:r>
         <w:rPr/>
-        <w:t xml:space="preserve">– Ao adicionar o parâmetro “p” ele incrementa o comando diff ao comando original, </w:t>
-      </w:r>
-      <w:r>
-        <w:rPr/>
-        <w:t>onde é possível também informar um numeral para referenciar uma página especifica;</w:t>
+        <w:t>– Ao adicionar o parâmetro “p” ele incrementa o comando diff ao comando original, onde é possível também informar um numeral para referenciar uma página especifica;</w:t>
       </w:r>
     </w:p>
     <w:p>
@@ -580,6 +569,37 @@
       <w:r>
         <w:rPr/>
         <w:t>- Exclui a etiqueta do commit, não o commit.</w:t>
+      </w:r>
+    </w:p>
+    <w:p>
+      <w:pPr>
+        <w:pStyle w:val="Normal"/>
+        <w:rPr/>
+      </w:pPr>
+      <w:r>
+        <w:rPr/>
+      </w:r>
+    </w:p>
+    <w:p>
+      <w:pPr>
+        <w:pStyle w:val="Normal"/>
+        <w:rPr>
+          <w:b/>
+          <w:b/>
+          <w:bCs/>
+          <w:i/>
+          <w:i/>
+          <w:iCs/>
+        </w:rPr>
+      </w:pPr>
+      <w:r>
+        <w:rPr>
+          <w:b/>
+          <w:bCs/>
+          <w:i/>
+          <w:iCs/>
+        </w:rPr>
+        <w:t>Teste de modificação no arquivo</w:t>
       </w:r>
     </w:p>
     <w:sectPr>
@@ -589,6 +609,7 @@
       <w:pgNumType w:fmt="decimal"/>
       <w:formProt w:val="false"/>
       <w:textDirection w:val="lrTb"/>
+      <w:docGrid w:type="default" w:linePitch="100" w:charSpace="0"/>
     </w:sectPr>
   </w:body>
 </w:document>
@@ -601,15 +622,12 @@
       <w:rPr>
         <w:rFonts w:ascii="Liberation Serif" w:hAnsi="Liberation Serif" w:eastAsia="Noto Sans CJK SC" w:cs="Lohit Devanagari"/>
         <w:kern w:val="2"/>
-        <w:sz w:val="24"/>
         <w:szCs w:val="24"/>
         <w:lang w:val="pt-BR" w:eastAsia="zh-CN" w:bidi="hi-IN"/>
       </w:rPr>
     </w:rPrDefault>
     <w:pPrDefault>
-      <w:pPr>
-        <w:widowControl/>
-      </w:pPr>
+      <w:pPr/>
     </w:pPrDefault>
   </w:docDefaults>
   <w:style w:type="paragraph" w:styleId="Normal">
@@ -617,6 +635,8 @@
     <w:qFormat/>
     <w:pPr>
       <w:widowControl/>
+      <w:bidi w:val="0"/>
+      <w:jc w:val="left"/>
     </w:pPr>
     <w:rPr>
       <w:rFonts w:ascii="Liberation Serif" w:hAnsi="Liberation Serif" w:eastAsia="Noto Sans CJK SC" w:cs="Lohit Devanagari"/>

</xml_diff>

<commit_message>
Teste realizado com Area_Teste
</commit_message>
<xml_diff>
--- a/Git - Controle de Versão.docx
+++ b/Git - Controle de Versão.docx
@@ -583,14 +583,7 @@
     <w:p>
       <w:pPr>
         <w:pStyle w:val="Normal"/>
-        <w:rPr>
-          <w:b/>
-          <w:b/>
-          <w:bCs/>
-          <w:i/>
-          <w:i/>
-          <w:iCs/>
-        </w:rPr>
+        <w:rPr/>
       </w:pPr>
       <w:r>
         <w:rPr>
@@ -600,6 +593,37 @@
           <w:iCs/>
         </w:rPr>
         <w:t>Teste de modificação no arquivo</w:t>
+      </w:r>
+    </w:p>
+    <w:p>
+      <w:pPr>
+        <w:pStyle w:val="Normal"/>
+        <w:rPr>
+          <w:b/>
+          <w:b/>
+          <w:bCs/>
+          <w:i/>
+          <w:i/>
+          <w:iCs/>
+        </w:rPr>
+      </w:pPr>
+      <w:r>
+        <w:rPr/>
+      </w:r>
+    </w:p>
+    <w:p>
+      <w:pPr>
+        <w:pStyle w:val="Normal"/>
+        <w:rPr/>
+      </w:pPr>
+      <w:r>
+        <w:rPr>
+          <w:b/>
+          <w:bCs/>
+          <w:i/>
+          <w:iCs/>
+        </w:rPr>
+        <w:t>Teste de criação de área teste (Branch)</w:t>
       </w:r>
     </w:p>
     <w:sectPr>
@@ -622,6 +646,7 @@
       <w:rPr>
         <w:rFonts w:ascii="Liberation Serif" w:hAnsi="Liberation Serif" w:eastAsia="Noto Sans CJK SC" w:cs="Lohit Devanagari"/>
         <w:kern w:val="2"/>
+        <w:sz w:val="20"/>
         <w:szCs w:val="24"/>
         <w:lang w:val="pt-BR" w:eastAsia="zh-CN" w:bidi="hi-IN"/>
       </w:rPr>

</xml_diff>

<commit_message>
Iniciado clone com GitHub
</commit_message>
<xml_diff>
--- a/Git - Controle de Versão.docx
+++ b/Git - Controle de Versão.docx
@@ -583,47 +583,17 @@
     <w:p>
       <w:pPr>
         <w:pStyle w:val="Normal"/>
-        <w:rPr/>
-      </w:pPr>
-      <w:r>
-        <w:rPr>
-          <w:b/>
-          <w:bCs/>
-          <w:i/>
-          <w:iCs/>
-        </w:rPr>
-        <w:t>Teste de modificação no arquivo</w:t>
-      </w:r>
-    </w:p>
-    <w:p>
-      <w:pPr>
-        <w:pStyle w:val="Normal"/>
-        <w:rPr>
-          <w:b/>
-          <w:b/>
-          <w:bCs/>
-          <w:i/>
-          <w:i/>
-          <w:iCs/>
-        </w:rPr>
-      </w:pPr>
-      <w:r>
-        <w:rPr/>
-      </w:r>
-    </w:p>
-    <w:p>
-      <w:pPr>
-        <w:pStyle w:val="Normal"/>
-        <w:rPr/>
-      </w:pPr>
-      <w:r>
-        <w:rPr>
-          <w:b/>
-          <w:bCs/>
-          <w:i/>
-          <w:iCs/>
-        </w:rPr>
-        <w:t>Teste de criação de área teste (Branch)</w:t>
+        <w:rPr>
+          <w:b/>
+          <w:b/>
+          <w:bCs/>
+          <w:i/>
+          <w:i/>
+          <w:iCs/>
+        </w:rPr>
+      </w:pPr>
+      <w:r>
+        <w:rPr/>
       </w:r>
     </w:p>
     <w:sectPr>

</xml_diff>